<commit_message>
updating the review still to be done
</commit_message>
<xml_diff>
--- a/manuscript/v2/v3/v5/references_list_v5.docx
+++ b/manuscript/v2/v3/v5/references_list_v5.docx
@@ -20,99 +20,12 @@
     </w:p>
     <w:p>
       <w:pPr>
-        <w:pStyle w:val="Bibliography"/>
-        <w:rPr>
-          <w:rFonts w:ascii="Verdana" w:hAnsi="Verdana"/>
-        </w:rPr>
-      </w:pPr>
-      <w:r>
-        <w:rPr>
-          <w:rFonts w:ascii="Verdana" w:hAnsi="Verdana"/>
-        </w:rPr>
-        <w:fldChar w:fldCharType="begin"/>
-      </w:r>
-      <w:r>
-        <w:rPr>
-          <w:rFonts w:ascii="Verdana" w:hAnsi="Verdana"/>
-        </w:rPr>
-        <w:instrText xml:space="preserve"> ADDIN ZOTERO_BIBL {"uncited":[],"omitted":[],"custom":[]} CSL_BIBLIOGRAPHY </w:instrText>
-      </w:r>
-      <w:r>
-        <w:rPr>
-          <w:rFonts w:ascii="Verdana" w:hAnsi="Verdana"/>
-        </w:rPr>
-        <w:fldChar w:fldCharType="separate"/>
-      </w:r>
-      <w:r>
-        <w:rPr>
-          <w:rFonts w:ascii="Verdana" w:hAnsi="Verdana"/>
-        </w:rPr>
-        <w:t xml:space="preserve">1. </w:t>
-      </w:r>
-      <w:r>
-        <w:rPr>
-          <w:rFonts w:ascii="Verdana" w:hAnsi="Verdana"/>
-        </w:rPr>
-        <w:tab/>
-        <w:t xml:space="preserve">Markolf KL, Burchfield DM, Shapiro MM, Shepard MF, </w:t>
-      </w:r>
-      <w:proofErr w:type="spellStart"/>
-      <w:r>
-        <w:rPr>
-          <w:rFonts w:ascii="Verdana" w:hAnsi="Verdana"/>
-        </w:rPr>
-        <w:t>Finerman</w:t>
-      </w:r>
-      <w:proofErr w:type="spellEnd"/>
-      <w:r>
-        <w:rPr>
-          <w:rFonts w:ascii="Verdana" w:hAnsi="Verdana"/>
-        </w:rPr>
-        <w:t xml:space="preserve"> GAM, </w:t>
-      </w:r>
-      <w:proofErr w:type="spellStart"/>
-      <w:r>
-        <w:rPr>
-          <w:rFonts w:ascii="Verdana" w:hAnsi="Verdana"/>
-        </w:rPr>
-        <w:t>Slauterbeck</w:t>
-      </w:r>
-      <w:proofErr w:type="spellEnd"/>
-      <w:r>
-        <w:rPr>
-          <w:rFonts w:ascii="Verdana" w:hAnsi="Verdana"/>
-        </w:rPr>
-        <w:t xml:space="preserve"> JL. Combined knee loading states that generate high anterior cruciate ligament forces. Journal </w:t>
-      </w:r>
-      <w:proofErr w:type="spellStart"/>
-      <w:r>
-        <w:rPr>
-          <w:rFonts w:ascii="Verdana" w:hAnsi="Verdana"/>
-        </w:rPr>
-        <w:t>Orthopaedic</w:t>
-      </w:r>
-      <w:proofErr w:type="spellEnd"/>
-      <w:r>
-        <w:rPr>
-          <w:rFonts w:ascii="Verdana" w:hAnsi="Verdana"/>
-        </w:rPr>
-        <w:t xml:space="preserve"> Research 1995; 13 :930–5. https://doi.org/10.1002/jor.1100130618</w:t>
-      </w:r>
-    </w:p>
-    <w:p>
-      <w:pPr>
         <w:spacing w:line="276" w:lineRule="auto"/>
         <w:rPr>
           <w:rFonts w:ascii="Verdana" w:hAnsi="Verdana"/>
           <w:u w:val="single"/>
         </w:rPr>
       </w:pPr>
-      <w:r>
-        <w:rPr>
-          <w:rFonts w:ascii="Verdana" w:hAnsi="Verdana"/>
-        </w:rPr>
-        <w:fldChar w:fldCharType="end"/>
-      </w:r>
     </w:p>
     <w:p>
       <w:pPr>
@@ -181,21 +94,7 @@
         <w:rPr>
           <w:rFonts w:ascii="Verdana" w:hAnsi="Verdana"/>
         </w:rPr>
-        <w:t xml:space="preserve"> </w:t>
-      </w:r>
-      <w:proofErr w:type="gramStart"/>
-      <w:r>
-        <w:rPr>
-          <w:rFonts w:ascii="Verdana" w:hAnsi="Verdana"/>
-        </w:rPr>
-        <w:t>2022;144:111306</w:t>
-      </w:r>
-      <w:proofErr w:type="gramEnd"/>
-      <w:r>
-        <w:rPr>
-          <w:rFonts w:ascii="Verdana" w:hAnsi="Verdana"/>
-        </w:rPr>
-        <w:t xml:space="preserve">. </w:t>
+        <w:t xml:space="preserve"> 2022;144:111306. </w:t>
       </w:r>
       <w:hyperlink r:id="rId5" w:history="1">
         <w:r>
@@ -236,21 +135,7 @@
         <w:rPr>
           <w:rFonts w:ascii="Verdana" w:hAnsi="Verdana"/>
         </w:rPr>
-        <w:t xml:space="preserve">] Kaufman KR, Hughes C, Morrey BF, et al. Gait characteristics of patients with knee osteoarthritis. Journal of Biomechanics </w:t>
-      </w:r>
-      <w:proofErr w:type="gramStart"/>
-      <w:r>
-        <w:rPr>
-          <w:rFonts w:ascii="Verdana" w:hAnsi="Verdana"/>
-        </w:rPr>
-        <w:t>2001;34:907</w:t>
-      </w:r>
-      <w:proofErr w:type="gramEnd"/>
-      <w:r>
-        <w:rPr>
-          <w:rFonts w:ascii="Verdana" w:hAnsi="Verdana"/>
-        </w:rPr>
-        <w:t xml:space="preserve">-15. </w:t>
+        <w:t xml:space="preserve">] Kaufman KR, Hughes C, Morrey BF, et al. Gait characteristics of patients with knee osteoarthritis. Journal of Biomechanics 2001;34:907-15. </w:t>
       </w:r>
       <w:hyperlink r:id="rId6" w:history="1">
         <w:r>
@@ -287,21 +172,7 @@
         <w:rPr>
           <w:rFonts w:ascii="Verdana" w:hAnsi="Verdana"/>
         </w:rPr>
-        <w:t xml:space="preserve"> JL, Deluzio KJ, Caldwell GE, et al. Biomechanical changes at the hip, knee, and ankle joints during gait are associated with knee osteoarthritis severity. Journal of Orthopaedic Research </w:t>
-      </w:r>
-      <w:proofErr w:type="gramStart"/>
-      <w:r>
-        <w:rPr>
-          <w:rFonts w:ascii="Verdana" w:hAnsi="Verdana"/>
-        </w:rPr>
-        <w:t>2008;26:332</w:t>
-      </w:r>
-      <w:proofErr w:type="gramEnd"/>
-      <w:r>
-        <w:rPr>
-          <w:rFonts w:ascii="Verdana" w:hAnsi="Verdana"/>
-        </w:rPr>
-        <w:t xml:space="preserve">-41. </w:t>
+        <w:t xml:space="preserve"> JL, Deluzio KJ, Caldwell GE, et al. Biomechanical changes at the hip, knee, and ankle joints during gait are associated with knee osteoarthritis severity. Journal of Orthopaedic Research 2008;26:332-41. </w:t>
       </w:r>
       <w:hyperlink r:id="rId7" w:history="1">
         <w:r>
@@ -362,21 +233,7 @@
         <w:rPr>
           <w:rFonts w:ascii="Verdana" w:hAnsi="Verdana"/>
         </w:rPr>
-        <w:t xml:space="preserve">Oper Tech Sports Med </w:t>
-      </w:r>
-      <w:proofErr w:type="gramStart"/>
-      <w:r>
-        <w:rPr>
-          <w:rFonts w:ascii="Verdana" w:hAnsi="Verdana"/>
-        </w:rPr>
-        <w:t>2008;16:116</w:t>
-      </w:r>
-      <w:proofErr w:type="gramEnd"/>
-      <w:r>
-        <w:rPr>
-          <w:rFonts w:ascii="Verdana" w:hAnsi="Verdana"/>
-        </w:rPr>
-        <w:t xml:space="preserve">-8. </w:t>
+        <w:t xml:space="preserve">Oper Tech Sports Med 2008;16:116-8. </w:t>
       </w:r>
       <w:hyperlink r:id="rId11" w:history="1">
         <w:r>
@@ -447,21 +304,7 @@
         <w:rPr>
           <w:rFonts w:ascii="Verdana" w:hAnsi="Verdana"/>
         </w:rPr>
-        <w:t xml:space="preserve"> </w:t>
-      </w:r>
-      <w:proofErr w:type="gramStart"/>
-      <w:r>
-        <w:rPr>
-          <w:rFonts w:ascii="Verdana" w:hAnsi="Verdana"/>
-        </w:rPr>
-        <w:t>2006;18:514</w:t>
-      </w:r>
-      <w:proofErr w:type="gramEnd"/>
-      <w:r>
-        <w:rPr>
-          <w:rFonts w:ascii="Verdana" w:hAnsi="Verdana"/>
-        </w:rPr>
-        <w:t xml:space="preserve">-8. </w:t>
+        <w:t xml:space="preserve"> 2006;18:514-8. </w:t>
       </w:r>
       <w:hyperlink r:id="rId12" w:history="1">
         <w:r>
@@ -536,21 +379,7 @@
         <w:rPr>
           <w:rFonts w:ascii="Verdana" w:hAnsi="Verdana"/>
         </w:rPr>
-        <w:t xml:space="preserve">The American Journal of Sports Medicine </w:t>
-      </w:r>
-      <w:proofErr w:type="gramStart"/>
-      <w:r>
-        <w:rPr>
-          <w:rFonts w:ascii="Verdana" w:hAnsi="Verdana"/>
-        </w:rPr>
-        <w:t>2003;31:75</w:t>
-      </w:r>
-      <w:proofErr w:type="gramEnd"/>
-      <w:r>
-        <w:rPr>
-          <w:rFonts w:ascii="Verdana" w:hAnsi="Verdana"/>
-        </w:rPr>
-        <w:t xml:space="preserve">-79. </w:t>
+        <w:t xml:space="preserve">The American Journal of Sports Medicine 2003;31:75-79. </w:t>
       </w:r>
       <w:hyperlink r:id="rId13" w:history="1">
         <w:r>
@@ -585,21 +414,7 @@
         <w:rPr>
           <w:rFonts w:ascii="Verdana" w:hAnsi="Verdana"/>
         </w:rPr>
-        <w:t xml:space="preserve">] Barrance PJ, Williams GN, Snyder-Mackler L, Buchanan TS. Altered knee kinematics in ACL-deficient non-copers: a comparison using dynamic MRI. Journal of Orthopaedic Research </w:t>
-      </w:r>
-      <w:proofErr w:type="gramStart"/>
-      <w:r>
-        <w:rPr>
-          <w:rFonts w:ascii="Verdana" w:hAnsi="Verdana"/>
-        </w:rPr>
-        <w:t>2006;24:132</w:t>
-      </w:r>
-      <w:proofErr w:type="gramEnd"/>
-      <w:r>
-        <w:rPr>
-          <w:rFonts w:ascii="Verdana" w:hAnsi="Verdana"/>
-        </w:rPr>
-        <w:t xml:space="preserve">–40. </w:t>
+        <w:t xml:space="preserve">] Barrance PJ, Williams GN, Snyder-Mackler L, Buchanan TS. Altered knee kinematics in ACL-deficient non-copers: a comparison using dynamic MRI. Journal of Orthopaedic Research 2006;24:132–40. </w:t>
       </w:r>
       <w:hyperlink r:id="rId14" w:history="1">
         <w:r>
@@ -660,21 +475,7 @@
         <w:rPr>
           <w:rFonts w:ascii="Verdana" w:hAnsi="Verdana"/>
         </w:rPr>
-        <w:t xml:space="preserve">. Applied Sciences </w:t>
-      </w:r>
-      <w:proofErr w:type="gramStart"/>
-      <w:r>
-        <w:rPr>
-          <w:rFonts w:ascii="Verdana" w:hAnsi="Verdana"/>
-        </w:rPr>
-        <w:t>2023;13:629</w:t>
-      </w:r>
-      <w:proofErr w:type="gramEnd"/>
-      <w:r>
-        <w:rPr>
-          <w:rFonts w:ascii="Verdana" w:hAnsi="Verdana"/>
-        </w:rPr>
-        <w:t xml:space="preserve">. </w:t>
+        <w:t xml:space="preserve">. Applied Sciences 2023;13:629. </w:t>
       </w:r>
       <w:hyperlink r:id="rId15" w:history="1">
         <w:r>
@@ -715,21 +516,7 @@
         <w:rPr>
           <w:rFonts w:ascii="Verdana" w:hAnsi="Verdana"/>
         </w:rPr>
-        <w:t xml:space="preserve">] Draper CE, Besier TF, Santos JM, Jennings F, Fredericson M, Gold GE, et al. Using real-time MRI to quantify altered joint kinematics in subjects with patellofemoral pain and to evaluate the effects of a patellar brace or sleeve on joint motion. Journal of Orthopaedic Research </w:t>
-      </w:r>
-      <w:proofErr w:type="gramStart"/>
-      <w:r>
-        <w:rPr>
-          <w:rFonts w:ascii="Verdana" w:hAnsi="Verdana"/>
-        </w:rPr>
-        <w:t>2009;27:571</w:t>
-      </w:r>
-      <w:proofErr w:type="gramEnd"/>
-      <w:r>
-        <w:rPr>
-          <w:rFonts w:ascii="Verdana" w:hAnsi="Verdana"/>
-        </w:rPr>
-        <w:t xml:space="preserve">–7. </w:t>
+        <w:t xml:space="preserve">] Draper CE, Besier TF, Santos JM, Jennings F, Fredericson M, Gold GE, et al. Using real-time MRI to quantify altered joint kinematics in subjects with patellofemoral pain and to evaluate the effects of a patellar brace or sleeve on joint motion. Journal of Orthopaedic Research 2009;27:571–7. </w:t>
       </w:r>
       <w:hyperlink r:id="rId16" w:history="1">
         <w:r>
@@ -757,22 +544,18 @@
       <w:r>
         <w:rPr>
           <w:rFonts w:ascii="Verdana" w:hAnsi="Verdana"/>
-          <w:lang w:val="de-DE"/>
-        </w:rPr>
-        <w:lastRenderedPageBreak/>
+        </w:rPr>
         <w:t>[</w:t>
       </w:r>
       <w:r>
         <w:rPr>
           <w:rFonts w:ascii="Verdana" w:hAnsi="Verdana"/>
-          <w:lang w:val="de-DE"/>
         </w:rPr>
         <w:t>10</w:t>
       </w:r>
       <w:r>
         <w:rPr>
           <w:rFonts w:ascii="Verdana" w:hAnsi="Verdana"/>
-          <w:lang w:val="de-DE"/>
         </w:rPr>
         <w:t xml:space="preserve">] Kaiser J, Bradford R, Johnson K, Wieben O, Thelen DG. </w:t>
       </w:r>
@@ -780,21 +563,7 @@
         <w:rPr>
           <w:rFonts w:ascii="Verdana" w:hAnsi="Verdana"/>
         </w:rPr>
-        <w:t xml:space="preserve">Measurement of tibiofemoral kinematics using highly accelerated 3D radial sampling. Magnetic Resonance in Medicine </w:t>
-      </w:r>
-      <w:proofErr w:type="gramStart"/>
-      <w:r>
-        <w:rPr>
-          <w:rFonts w:ascii="Verdana" w:hAnsi="Verdana"/>
-        </w:rPr>
-        <w:t>2013;69:1310</w:t>
-      </w:r>
-      <w:proofErr w:type="gramEnd"/>
-      <w:r>
-        <w:rPr>
-          <w:rFonts w:ascii="Verdana" w:hAnsi="Verdana"/>
-        </w:rPr>
-        <w:t xml:space="preserve">–6. </w:t>
+        <w:t xml:space="preserve">Measurement of tibiofemoral kinematics using highly accelerated 3D radial sampling. Magnetic Resonance in Medicine 2013;69:1310–6. </w:t>
       </w:r>
       <w:hyperlink r:id="rId17" w:history="1">
         <w:r>
@@ -823,6 +592,7 @@
         <w:rPr>
           <w:rFonts w:ascii="Verdana" w:hAnsi="Verdana"/>
         </w:rPr>
+        <w:lastRenderedPageBreak/>
         <w:t>[</w:t>
       </w:r>
       <w:r>
@@ -855,21 +625,7 @@
         <w:rPr>
           <w:rFonts w:ascii="Verdana" w:hAnsi="Verdana"/>
         </w:rPr>
-        <w:t xml:space="preserve">. The American Journal of Sports Medicine </w:t>
-      </w:r>
-      <w:proofErr w:type="gramStart"/>
-      <w:r>
-        <w:rPr>
-          <w:rFonts w:ascii="Verdana" w:hAnsi="Verdana"/>
-        </w:rPr>
-        <w:t>2017;45:3272</w:t>
-      </w:r>
-      <w:proofErr w:type="gramEnd"/>
-      <w:r>
-        <w:rPr>
-          <w:rFonts w:ascii="Verdana" w:hAnsi="Verdana"/>
-        </w:rPr>
-        <w:t xml:space="preserve">–9. </w:t>
+        <w:t xml:space="preserve">. The American Journal of Sports Medicine 2017;45:3272–9. </w:t>
       </w:r>
       <w:hyperlink r:id="rId18" w:history="1">
         <w:r>
@@ -897,43 +653,40 @@
       <w:r>
         <w:rPr>
           <w:rFonts w:ascii="Verdana" w:hAnsi="Verdana"/>
-          <w:lang w:val="de-DE"/>
         </w:rPr>
         <w:t>[</w:t>
       </w:r>
       <w:r>
         <w:rPr>
           <w:rFonts w:ascii="Verdana" w:hAnsi="Verdana"/>
-          <w:lang w:val="de-DE"/>
         </w:rPr>
         <w:t>12</w:t>
       </w:r>
       <w:r>
         <w:rPr>
           <w:rFonts w:ascii="Verdana" w:hAnsi="Verdana"/>
-          <w:lang w:val="de-DE"/>
-        </w:rPr>
-        <w:t xml:space="preserve">] Brossmann J, Muhle C, Schröder C, Melchert UH, Büll CC, Spielmann RP, et al. </w:t>
-      </w:r>
-      <w:r>
-        <w:rPr>
-          <w:rFonts w:ascii="Verdana" w:hAnsi="Verdana"/>
-        </w:rPr>
-        <w:t xml:space="preserve">Patellar tracking patterns during active and passive knee extension: evaluation with motion-triggered cine MR imaging. Radiology </w:t>
-      </w:r>
-      <w:proofErr w:type="gramStart"/>
-      <w:r>
-        <w:rPr>
-          <w:rFonts w:ascii="Verdana" w:hAnsi="Verdana"/>
-        </w:rPr>
-        <w:t>1993;187:205</w:t>
-      </w:r>
-      <w:proofErr w:type="gramEnd"/>
-      <w:r>
-        <w:rPr>
-          <w:rFonts w:ascii="Verdana" w:hAnsi="Verdana"/>
-        </w:rPr>
-        <w:t xml:space="preserve">–12. </w:t>
+        </w:rPr>
+        <w:t xml:space="preserve">] Brossmann J, Muhle C, Schröder C, Melchert UH, </w:t>
+      </w:r>
+      <w:proofErr w:type="spellStart"/>
+      <w:r>
+        <w:rPr>
+          <w:rFonts w:ascii="Verdana" w:hAnsi="Verdana"/>
+        </w:rPr>
+        <w:t>Büll</w:t>
+      </w:r>
+      <w:proofErr w:type="spellEnd"/>
+      <w:r>
+        <w:rPr>
+          <w:rFonts w:ascii="Verdana" w:hAnsi="Verdana"/>
+        </w:rPr>
+        <w:t xml:space="preserve"> CC, Spielmann RP, et al. </w:t>
+      </w:r>
+      <w:r>
+        <w:rPr>
+          <w:rFonts w:ascii="Verdana" w:hAnsi="Verdana"/>
+        </w:rPr>
+        <w:t xml:space="preserve">Patellar tracking patterns during active and passive knee extension: evaluation with motion-triggered cine MR imaging. Radiology 1993;187:205–12. </w:t>
       </w:r>
       <w:hyperlink r:id="rId19" w:history="1">
         <w:r>
@@ -974,21 +727,7 @@
         <w:rPr>
           <w:rFonts w:ascii="Verdana" w:hAnsi="Verdana"/>
         </w:rPr>
-        <w:t xml:space="preserve">] Seisler AR, Sheehan FT. Normative three-dimensional patellofemoral and tibiofemoral kinematics: a dynamic, in vivo study. IEEE Transactions on Bio-Medical Engineering </w:t>
-      </w:r>
-      <w:proofErr w:type="gramStart"/>
-      <w:r>
-        <w:rPr>
-          <w:rFonts w:ascii="Verdana" w:hAnsi="Verdana"/>
-        </w:rPr>
-        <w:t>2007;54:1333</w:t>
-      </w:r>
-      <w:proofErr w:type="gramEnd"/>
-      <w:r>
-        <w:rPr>
-          <w:rFonts w:ascii="Verdana" w:hAnsi="Verdana"/>
-        </w:rPr>
-        <w:t xml:space="preserve">–41. </w:t>
+        <w:t xml:space="preserve">] Seisler AR, Sheehan FT. Normative three-dimensional patellofemoral and tibiofemoral kinematics: a dynamic, in vivo study. IEEE Transactions on Bio-Medical Engineering 2007;54:1333–41. </w:t>
       </w:r>
       <w:hyperlink r:id="rId20" w:history="1">
         <w:r>
@@ -1038,21 +777,7 @@
         <w:rPr>
           <w:rFonts w:ascii="Verdana" w:hAnsi="Verdana"/>
         </w:rPr>
-        <w:t xml:space="preserve">Assessing the accuracy and precision of musculoskeletal motion tracking using cine-PC MRI on a 3.0T platform. Journal of Biomechanics </w:t>
-      </w:r>
-      <w:proofErr w:type="gramStart"/>
-      <w:r>
-        <w:rPr>
-          <w:rFonts w:ascii="Verdana" w:hAnsi="Verdana"/>
-        </w:rPr>
-        <w:t>2011;44:193</w:t>
-      </w:r>
-      <w:proofErr w:type="gramEnd"/>
-      <w:r>
-        <w:rPr>
-          <w:rFonts w:ascii="Verdana" w:hAnsi="Verdana"/>
-        </w:rPr>
-        <w:t xml:space="preserve">–7. </w:t>
+        <w:t xml:space="preserve">Assessing the accuracy and precision of musculoskeletal motion tracking using cine-PC MRI on a 3.0T platform. Journal of Biomechanics 2011;44:193–7. </w:t>
       </w:r>
       <w:hyperlink r:id="rId21" w:history="1">
         <w:r>
@@ -1093,21 +818,7 @@
         <w:rPr>
           <w:rFonts w:ascii="Verdana" w:hAnsi="Verdana"/>
         </w:rPr>
-        <w:t xml:space="preserve">] Westphal CJ, Schmitz A, Reeder SB, Thelen DG. Load-dependent variations in knee kinematics measured with dynamic MRI. Journal of Biomechanics </w:t>
-      </w:r>
-      <w:proofErr w:type="gramStart"/>
-      <w:r>
-        <w:rPr>
-          <w:rFonts w:ascii="Verdana" w:hAnsi="Verdana"/>
-        </w:rPr>
-        <w:t>2013;46:2045</w:t>
-      </w:r>
-      <w:proofErr w:type="gramEnd"/>
-      <w:r>
-        <w:rPr>
-          <w:rFonts w:ascii="Verdana" w:hAnsi="Verdana"/>
-        </w:rPr>
-        <w:t xml:space="preserve">–52. </w:t>
+        <w:t xml:space="preserve">] Westphal CJ, Schmitz A, Reeder SB, Thelen DG. Load-dependent variations in knee kinematics measured with dynamic MRI. Journal of Biomechanics 2013;46:2045–52. </w:t>
       </w:r>
       <w:hyperlink r:id="rId22" w:history="1">
         <w:r>
@@ -1135,28 +846,24 @@
       <w:r>
         <w:rPr>
           <w:rFonts w:ascii="Verdana" w:hAnsi="Verdana"/>
-          <w:lang w:val="de-DE"/>
         </w:rPr>
         <w:t>[</w:t>
       </w:r>
       <w:r>
         <w:rPr>
           <w:rFonts w:ascii="Verdana" w:hAnsi="Verdana"/>
-          <w:lang w:val="de-DE"/>
         </w:rPr>
         <w:t>1</w:t>
       </w:r>
       <w:r>
         <w:rPr>
           <w:rFonts w:ascii="Verdana" w:hAnsi="Verdana"/>
-          <w:lang w:val="de-DE"/>
         </w:rPr>
         <w:t>6</w:t>
       </w:r>
       <w:r>
         <w:rPr>
           <w:rFonts w:ascii="Verdana" w:hAnsi="Verdana"/>
-          <w:lang w:val="de-DE"/>
         </w:rPr>
         <w:t xml:space="preserve">] Brisson, Nicholas M., Martin Krämer, Leonie A.N. Krahl, et al. </w:t>
       </w:r>
@@ -1166,11 +873,19 @@
         </w:rPr>
         <w:t xml:space="preserve">A novel multipurpose device for guided knee motion and loading during dynamic magnetic resonance imaging. </w:t>
       </w:r>
-      <w:r>
-        <w:rPr>
-          <w:rFonts w:ascii="Verdana" w:hAnsi="Verdana"/>
-        </w:rPr>
-        <w:t xml:space="preserve">Zeitschrift für </w:t>
+      <w:proofErr w:type="spellStart"/>
+      <w:r>
+        <w:rPr>
+          <w:rFonts w:ascii="Verdana" w:hAnsi="Verdana"/>
+        </w:rPr>
+        <w:t>Zeitschrift</w:t>
+      </w:r>
+      <w:proofErr w:type="spellEnd"/>
+      <w:r>
+        <w:rPr>
+          <w:rFonts w:ascii="Verdana" w:hAnsi="Verdana"/>
+        </w:rPr>
+        <w:t xml:space="preserve"> für </w:t>
       </w:r>
       <w:proofErr w:type="spellStart"/>
       <w:r>
@@ -1184,20 +899,21 @@
         <w:rPr>
           <w:rFonts w:ascii="Verdana" w:hAnsi="Verdana"/>
         </w:rPr>
-        <w:t xml:space="preserve"> Physik</w:t>
-      </w:r>
-      <w:r>
-        <w:rPr>
-          <w:rFonts w:ascii="Verdana" w:hAnsi="Verdana"/>
-        </w:rPr>
         <w:t xml:space="preserve"> </w:t>
       </w:r>
-      <w:proofErr w:type="gramStart"/>
-      <w:r>
-        <w:rPr>
-          <w:rFonts w:ascii="Verdana" w:hAnsi="Verdana"/>
-        </w:rPr>
-        <w:t>2022;</w:t>
+      <w:proofErr w:type="spellStart"/>
+      <w:r>
+        <w:rPr>
+          <w:rFonts w:ascii="Verdana" w:hAnsi="Verdana"/>
+        </w:rPr>
+        <w:t>Physik</w:t>
+      </w:r>
+      <w:proofErr w:type="spellEnd"/>
+      <w:r>
+        <w:rPr>
+          <w:rFonts w:ascii="Verdana" w:hAnsi="Verdana"/>
+        </w:rPr>
+        <w:t xml:space="preserve"> 2022;</w:t>
       </w:r>
       <w:r>
         <w:rPr>
@@ -1215,14 +931,7 @@
         <w:rPr>
           <w:rFonts w:ascii="Verdana" w:hAnsi="Verdana"/>
         </w:rPr>
-        <w:t>500</w:t>
-      </w:r>
-      <w:proofErr w:type="gramEnd"/>
-      <w:r>
-        <w:rPr>
-          <w:rFonts w:ascii="Verdana" w:hAnsi="Verdana"/>
-        </w:rPr>
-        <w:t xml:space="preserve">–13. </w:t>
+        <w:t xml:space="preserve">500–13. </w:t>
       </w:r>
       <w:hyperlink r:id="rId23" w:history="1">
         <w:r>
@@ -1338,21 +1047,7 @@
         <w:rPr>
           <w:rFonts w:ascii="Verdana" w:hAnsi="Verdana"/>
         </w:rPr>
-        <w:t xml:space="preserve"> </w:t>
-      </w:r>
-      <w:proofErr w:type="gramStart"/>
-      <w:r>
-        <w:rPr>
-          <w:rFonts w:ascii="Verdana" w:hAnsi="Verdana"/>
-        </w:rPr>
-        <w:t>2007;26:68</w:t>
-      </w:r>
-      <w:proofErr w:type="gramEnd"/>
-      <w:r>
-        <w:rPr>
-          <w:rFonts w:ascii="Verdana" w:hAnsi="Verdana"/>
-        </w:rPr>
-        <w:t xml:space="preserve">-76. </w:t>
+        <w:t xml:space="preserve"> 2007;26:68-76. </w:t>
       </w:r>
       <w:hyperlink r:id="rId24" w:history="1">
         <w:r>
@@ -1374,21 +1069,18 @@
       <w:r>
         <w:rPr>
           <w:rFonts w:ascii="Verdana" w:hAnsi="Verdana"/>
-          <w:lang w:val="de-DE"/>
         </w:rPr>
         <w:t>[</w:t>
       </w:r>
       <w:r>
         <w:rPr>
           <w:rFonts w:ascii="Verdana" w:hAnsi="Verdana"/>
-          <w:lang w:val="de-DE"/>
         </w:rPr>
         <w:t>18</w:t>
       </w:r>
       <w:r>
         <w:rPr>
           <w:rFonts w:ascii="Verdana" w:hAnsi="Verdana"/>
-          <w:lang w:val="de-DE"/>
         </w:rPr>
         <w:t xml:space="preserve">] Krämer M, Herrmann KH, Biermann J, Reichenbach JR. </w:t>
       </w:r>
@@ -1420,21 +1112,7 @@
         <w:rPr>
           <w:rFonts w:ascii="Verdana" w:hAnsi="Verdana"/>
         </w:rPr>
-        <w:t xml:space="preserve">dimensional navigators. Journal of Magnetic Resonance Imaging </w:t>
-      </w:r>
-      <w:proofErr w:type="gramStart"/>
-      <w:r>
-        <w:rPr>
-          <w:rFonts w:ascii="Verdana" w:hAnsi="Verdana"/>
-        </w:rPr>
-        <w:t>2014;40:413</w:t>
-      </w:r>
-      <w:proofErr w:type="gramEnd"/>
-      <w:r>
-        <w:rPr>
-          <w:rFonts w:ascii="Verdana" w:hAnsi="Verdana"/>
-        </w:rPr>
-        <w:t xml:space="preserve">-22.  </w:t>
+        <w:t xml:space="preserve">dimensional navigators. Journal of Magnetic Resonance Imaging 2014;40:413-22.  </w:t>
       </w:r>
       <w:hyperlink r:id="rId25" w:history="1">
         <w:r>
@@ -1456,23 +1134,34 @@
       <w:r>
         <w:rPr>
           <w:rFonts w:ascii="Verdana" w:hAnsi="Verdana"/>
-          <w:lang w:val="de-DE"/>
         </w:rPr>
         <w:t>[</w:t>
       </w:r>
       <w:r>
         <w:rPr>
           <w:rFonts w:ascii="Verdana" w:hAnsi="Verdana"/>
-          <w:lang w:val="de-DE"/>
         </w:rPr>
         <w:t>19</w:t>
       </w:r>
       <w:r>
         <w:rPr>
           <w:rFonts w:ascii="Verdana" w:hAnsi="Verdana"/>
-          <w:lang w:val="de-DE"/>
-        </w:rPr>
-        <w:t xml:space="preserve">] Aleksiev, Martin, Martin Krämer, Nicholas M. Brisson, et al. </w:t>
+        </w:rPr>
+        <w:t xml:space="preserve">] </w:t>
+      </w:r>
+      <w:proofErr w:type="spellStart"/>
+      <w:r>
+        <w:rPr>
+          <w:rFonts w:ascii="Verdana" w:hAnsi="Verdana"/>
+        </w:rPr>
+        <w:t>Aleksiev</w:t>
+      </w:r>
+      <w:proofErr w:type="spellEnd"/>
+      <w:r>
+        <w:rPr>
+          <w:rFonts w:ascii="Verdana" w:hAnsi="Verdana"/>
+        </w:rPr>
+        <w:t xml:space="preserve">, Martin, Martin Krämer, Nicholas M. Brisson, et al. </w:t>
       </w:r>
       <w:r>
         <w:rPr>
@@ -1484,14 +1173,7 @@
         <w:rPr>
           <w:rFonts w:ascii="Verdana" w:hAnsi="Verdana"/>
         </w:rPr>
-        <w:t xml:space="preserve"> </w:t>
-      </w:r>
-      <w:proofErr w:type="gramStart"/>
-      <w:r>
-        <w:rPr>
-          <w:rFonts w:ascii="Verdana" w:hAnsi="Verdana"/>
-        </w:rPr>
-        <w:t>2022;</w:t>
+        <w:t xml:space="preserve"> 2022;</w:t>
       </w:r>
       <w:r>
         <w:rPr>
@@ -1509,14 +1191,7 @@
         <w:rPr>
           <w:rFonts w:ascii="Verdana" w:hAnsi="Verdana"/>
         </w:rPr>
-        <w:t>161</w:t>
-      </w:r>
-      <w:proofErr w:type="gramEnd"/>
-      <w:r>
-        <w:rPr>
-          <w:rFonts w:ascii="Verdana" w:hAnsi="Verdana"/>
-        </w:rPr>
-        <w:t>–68</w:t>
+        <w:t>161–68</w:t>
       </w:r>
       <w:r>
         <w:rPr>
@@ -1566,7 +1241,6 @@
         <w:rPr>
           <w:rFonts w:ascii="Verdana" w:hAnsi="Verdana"/>
         </w:rPr>
-        <w:lastRenderedPageBreak/>
         <w:t>[2</w:t>
       </w:r>
       <w:r>
@@ -1622,6 +1296,7 @@
         <w:rPr>
           <w:rFonts w:ascii="Verdana" w:hAnsi="Verdana"/>
         </w:rPr>
+        <w:lastRenderedPageBreak/>
         <w:t>[</w:t>
       </w:r>
       <w:r>
@@ -1752,21 +1427,7 @@
         <w:rPr>
           <w:rFonts w:ascii="Verdana" w:hAnsi="Verdana"/>
         </w:rPr>
-        <w:t xml:space="preserve">] Dillencourt MB, Samet H, Tamminen M. A general approach to connected-component labeling for arbitrary image representations. Journal of the ACM </w:t>
-      </w:r>
-      <w:proofErr w:type="gramStart"/>
-      <w:r>
-        <w:rPr>
-          <w:rFonts w:ascii="Verdana" w:hAnsi="Verdana"/>
-        </w:rPr>
-        <w:t>1992;39:253</w:t>
-      </w:r>
-      <w:proofErr w:type="gramEnd"/>
-      <w:r>
-        <w:rPr>
-          <w:rFonts w:ascii="Verdana" w:hAnsi="Verdana"/>
-        </w:rPr>
-        <w:t xml:space="preserve">-80. </w:t>
+        <w:t xml:space="preserve">] Dillencourt MB, Samet H, Tamminen M. A general approach to connected-component labeling for arbitrary image representations. Journal of the ACM 1992;39:253-80. </w:t>
       </w:r>
       <w:hyperlink r:id="rId29" w:history="1">
         <w:r>
@@ -1788,43 +1449,40 @@
       <w:r>
         <w:rPr>
           <w:rFonts w:ascii="Verdana" w:hAnsi="Verdana"/>
-          <w:lang w:val="de-DE"/>
         </w:rPr>
         <w:t>[2</w:t>
       </w:r>
       <w:r>
         <w:rPr>
           <w:rFonts w:ascii="Verdana" w:hAnsi="Verdana"/>
-          <w:lang w:val="de-DE"/>
         </w:rPr>
         <w:t>3</w:t>
       </w:r>
       <w:r>
         <w:rPr>
           <w:rFonts w:ascii="Verdana" w:hAnsi="Verdana"/>
-          <w:lang w:val="de-DE"/>
-        </w:rPr>
-        <w:t xml:space="preserve">] Hinneburg A, Aggarwal, CC, Keim DA. </w:t>
-      </w:r>
-      <w:r>
-        <w:rPr>
-          <w:rFonts w:ascii="Verdana" w:hAnsi="Verdana"/>
-        </w:rPr>
-        <w:t xml:space="preserve">What is the nearest neighbor in high dimensional </w:t>
-      </w:r>
-      <w:proofErr w:type="gramStart"/>
-      <w:r>
-        <w:rPr>
-          <w:rFonts w:ascii="Verdana" w:hAnsi="Verdana"/>
-        </w:rPr>
-        <w:t>spaces?.</w:t>
-      </w:r>
-      <w:proofErr w:type="gramEnd"/>
-      <w:r>
-        <w:rPr>
-          <w:rFonts w:ascii="Verdana" w:hAnsi="Verdana"/>
-        </w:rPr>
-        <w:t xml:space="preserve"> Proc. of the 26th Internat. Conference on Very Large Databases, Cairo, Egypt 2000;506-15. </w:t>
+        </w:rPr>
+        <w:t xml:space="preserve">] </w:t>
+      </w:r>
+      <w:proofErr w:type="spellStart"/>
+      <w:r>
+        <w:rPr>
+          <w:rFonts w:ascii="Verdana" w:hAnsi="Verdana"/>
+        </w:rPr>
+        <w:t>Hinneburg</w:t>
+      </w:r>
+      <w:proofErr w:type="spellEnd"/>
+      <w:r>
+        <w:rPr>
+          <w:rFonts w:ascii="Verdana" w:hAnsi="Verdana"/>
+        </w:rPr>
+        <w:t xml:space="preserve"> A, Aggarwal, CC, Keim DA. </w:t>
+      </w:r>
+      <w:r>
+        <w:rPr>
+          <w:rFonts w:ascii="Verdana" w:hAnsi="Verdana"/>
+        </w:rPr>
+        <w:t xml:space="preserve">What is the nearest neighbor in high dimensional spaces?. Proc. of the 26th Internat. Conference on Very Large Databases, Cairo, Egypt 2000;506-15. </w:t>
       </w:r>
       <w:hyperlink r:id="rId30" w:tgtFrame="_self" w:history="1">
         <w:r>
@@ -1832,7 +1490,21 @@
             <w:rStyle w:val="Hyperlink"/>
             <w:rFonts w:ascii="Verdana" w:hAnsi="Verdana"/>
           </w:rPr>
-          <w:t>http://nbn-resolving.de/urn:nbn:de:bsz:352-opus-70224</w:t>
+          <w:t>http://nbn-resolving.de/urn:nbn:de:bsz:352-opus-702</w:t>
+        </w:r>
+        <w:r>
+          <w:rPr>
+            <w:rStyle w:val="Hyperlink"/>
+            <w:rFonts w:ascii="Verdana" w:hAnsi="Verdana"/>
+          </w:rPr>
+          <w:t>2</w:t>
+        </w:r>
+        <w:r>
+          <w:rPr>
+            <w:rStyle w:val="Hyperlink"/>
+            <w:rFonts w:ascii="Verdana" w:hAnsi="Verdana"/>
+          </w:rPr>
+          <w:t>4</w:t>
         </w:r>
       </w:hyperlink>
     </w:p>
@@ -2025,6 +1697,7 @@
       <w:pPr>
         <w:spacing w:line="276" w:lineRule="auto"/>
         <w:rPr>
+          <w:rStyle w:val="Hyperlink"/>
           <w:rFonts w:ascii="Verdana" w:hAnsi="Verdana"/>
         </w:rPr>
       </w:pPr>
@@ -2061,6 +1734,777 @@
           <w:t>https://doi.org/10.2106/JBJS.H.00211</w:t>
         </w:r>
       </w:hyperlink>
+    </w:p>
+    <w:p>
+      <w:pPr>
+        <w:spacing w:line="276" w:lineRule="auto"/>
+        <w:rPr>
+          <w:rStyle w:val="Hyperlink"/>
+          <w:rFonts w:ascii="Verdana" w:hAnsi="Verdana"/>
+        </w:rPr>
+      </w:pPr>
+    </w:p>
+    <w:p>
+      <w:pPr>
+        <w:spacing w:line="276" w:lineRule="auto"/>
+        <w:rPr>
+          <w:rStyle w:val="Hyperlink"/>
+          <w:rFonts w:ascii="Verdana" w:hAnsi="Verdana"/>
+        </w:rPr>
+      </w:pPr>
+    </w:p>
+    <w:p>
+      <w:pPr>
+        <w:spacing w:line="276" w:lineRule="auto"/>
+        <w:rPr>
+          <w:rStyle w:val="Hyperlink"/>
+          <w:rFonts w:ascii="Verdana" w:hAnsi="Verdana"/>
+        </w:rPr>
+      </w:pPr>
+    </w:p>
+    <w:p>
+      <w:pPr>
+        <w:pStyle w:val="Bibliography"/>
+      </w:pPr>
+      <w:r>
+        <w:rPr>
+          <w:rFonts w:ascii="Verdana" w:hAnsi="Verdana"/>
+        </w:rPr>
+        <w:fldChar w:fldCharType="begin"/>
+      </w:r>
+      <w:r>
+        <w:rPr>
+          <w:rFonts w:ascii="Verdana" w:hAnsi="Verdana"/>
+        </w:rPr>
+        <w:instrText xml:space="preserve"> ADDIN ZOTERO_BIBL {"uncited":[],"omitted":[],"custom":[]} CSL_BIBLIOGRAPHY </w:instrText>
+      </w:r>
+      <w:r>
+        <w:rPr>
+          <w:rFonts w:ascii="Verdana" w:hAnsi="Verdana"/>
+        </w:rPr>
+        <w:fldChar w:fldCharType="separate"/>
+      </w:r>
+      <w:r>
+        <w:t xml:space="preserve">1. </w:t>
+      </w:r>
+      <w:r>
+        <w:tab/>
+      </w:r>
+      <w:proofErr w:type="spellStart"/>
+      <w:r>
+        <w:t>Postolka</w:t>
+      </w:r>
+      <w:proofErr w:type="spellEnd"/>
+      <w:r>
+        <w:t xml:space="preserve"> B, Taylor WR, </w:t>
+      </w:r>
+      <w:proofErr w:type="spellStart"/>
+      <w:r>
+        <w:t>Dätwyler</w:t>
+      </w:r>
+      <w:proofErr w:type="spellEnd"/>
+      <w:r>
+        <w:t xml:space="preserve"> K, Heller MO, List R, Schütz P. Interpretation of natural </w:t>
+      </w:r>
+      <w:proofErr w:type="spellStart"/>
+      <w:r>
+        <w:t>tibio</w:t>
+      </w:r>
+      <w:proofErr w:type="spellEnd"/>
+      <w:r>
+        <w:t>-femoral kinematics critically depends upon the kinematic analysis approach: A survey and comparison of methodologies. Journal of Biomechanics 2022; 144 :111306. https://doi.org/10.1016/j.jbiomech.2022.111306</w:t>
+      </w:r>
+    </w:p>
+    <w:p>
+      <w:pPr>
+        <w:pStyle w:val="Bibliography"/>
+      </w:pPr>
+      <w:r>
+        <w:t xml:space="preserve">2. </w:t>
+      </w:r>
+      <w:r>
+        <w:tab/>
+        <w:t>Kaufman KR, Hughes C, Morrey BF, Morrey M, An KN. Gait characteristics of patients with knee osteoarthritis. Journal of Biomechanics 2001; 34 :907–15. https://doi.org/10.1016/S0021-9290(01)00036-7</w:t>
+      </w:r>
+    </w:p>
+    <w:p>
+      <w:pPr>
+        <w:pStyle w:val="Bibliography"/>
+      </w:pPr>
+      <w:r>
+        <w:t xml:space="preserve">3. </w:t>
+      </w:r>
+      <w:r>
+        <w:tab/>
+      </w:r>
+      <w:proofErr w:type="spellStart"/>
+      <w:r>
+        <w:t>Astephen</w:t>
+      </w:r>
+      <w:proofErr w:type="spellEnd"/>
+      <w:r>
+        <w:t xml:space="preserve"> JL, Deluzio KJ, Caldwell GE, Dunbar MJ. Biomechanical changes at the hip, knee, and ankle joints during gait are associated with knee osteoarthritis severity. Journal </w:t>
+      </w:r>
+      <w:proofErr w:type="spellStart"/>
+      <w:r>
+        <w:t>Orthopaedic</w:t>
+      </w:r>
+      <w:proofErr w:type="spellEnd"/>
+      <w:r>
+        <w:t xml:space="preserve"> Research 2008; 26 :332–41. https://doi.org/10.1002/jor.20496</w:t>
+      </w:r>
+    </w:p>
+    <w:p>
+      <w:pPr>
+        <w:pStyle w:val="Bibliography"/>
+      </w:pPr>
+      <w:r>
+        <w:t xml:space="preserve">4. </w:t>
+      </w:r>
+      <w:r>
+        <w:tab/>
+        <w:t>Tashman S, Kopf S, Fu FH. The Kinematic Basis of Anterior Cruciate Ligament Reconstruction. Operative Techniques in Sports Medicine 2008; 16 :116–8. https://doi.org/10.1053/j.otsm.2008.10.005</w:t>
+      </w:r>
+    </w:p>
+    <w:p>
+      <w:pPr>
+        <w:pStyle w:val="Bibliography"/>
+      </w:pPr>
+      <w:r>
+        <w:lastRenderedPageBreak/>
+        <w:t xml:space="preserve">5. </w:t>
+      </w:r>
+      <w:r>
+        <w:tab/>
+        <w:t xml:space="preserve">Georgoulis AD, </w:t>
+      </w:r>
+      <w:proofErr w:type="spellStart"/>
+      <w:r>
+        <w:t>Papadonikolakis</w:t>
+      </w:r>
+      <w:proofErr w:type="spellEnd"/>
+      <w:r>
+        <w:t xml:space="preserve"> A, Papageorgiou CD, Mitsou A, Stergiou N. Three-Dimensional Tibiofemoral Kinematics of the Anterior Cruciate Ligament-Deficient and Reconstructed Knee during Walking. Am J Sports Med 2003; 31 :75–9. https://doi.org/10.1177/03635465030310012401</w:t>
+      </w:r>
+    </w:p>
+    <w:p>
+      <w:pPr>
+        <w:pStyle w:val="Bibliography"/>
+      </w:pPr>
+      <w:r>
+        <w:t xml:space="preserve">6. </w:t>
+      </w:r>
+      <w:r>
+        <w:tab/>
+      </w:r>
+      <w:proofErr w:type="spellStart"/>
+      <w:r>
+        <w:t>Barrance</w:t>
+      </w:r>
+      <w:proofErr w:type="spellEnd"/>
+      <w:r>
+        <w:t xml:space="preserve"> PJ, Williams GN, Snyder-Mackler L, Buchanan TS. Altered knee kinematics in ACL-deficient non-copers: a comparison using dynamic MRI. J </w:t>
+      </w:r>
+      <w:proofErr w:type="spellStart"/>
+      <w:r>
+        <w:t>Orthop</w:t>
+      </w:r>
+      <w:proofErr w:type="spellEnd"/>
+      <w:r>
+        <w:t xml:space="preserve"> Res 2006; 24 :132–40. https://doi.org/10.1002/jor.20016</w:t>
+      </w:r>
+    </w:p>
+    <w:p>
+      <w:pPr>
+        <w:pStyle w:val="Bibliography"/>
+      </w:pPr>
+      <w:r>
+        <w:t xml:space="preserve">7. </w:t>
+      </w:r>
+      <w:r>
+        <w:tab/>
+        <w:t xml:space="preserve">Markolf KL, Burchfield DM, Shapiro MM, Shepard MF, </w:t>
+      </w:r>
+      <w:proofErr w:type="spellStart"/>
+      <w:r>
+        <w:t>Finerman</w:t>
+      </w:r>
+      <w:proofErr w:type="spellEnd"/>
+      <w:r>
+        <w:t xml:space="preserve"> GAM, </w:t>
+      </w:r>
+      <w:proofErr w:type="spellStart"/>
+      <w:r>
+        <w:t>Slauterbeck</w:t>
+      </w:r>
+      <w:proofErr w:type="spellEnd"/>
+      <w:r>
+        <w:t xml:space="preserve"> JL. Combined knee loading states that generate high anterior cruciate ligament forces. Journal </w:t>
+      </w:r>
+      <w:proofErr w:type="spellStart"/>
+      <w:r>
+        <w:t>Orthopaedic</w:t>
+      </w:r>
+      <w:proofErr w:type="spellEnd"/>
+      <w:r>
+        <w:t xml:space="preserve"> Research 1995; 13 :930–5. https://doi.org/10.1002/jor.1100130618</w:t>
+      </w:r>
+    </w:p>
+    <w:p>
+      <w:pPr>
+        <w:pStyle w:val="Bibliography"/>
+      </w:pPr>
+      <w:r>
+        <w:t xml:space="preserve">8. </w:t>
+      </w:r>
+      <w:r>
+        <w:tab/>
+        <w:t xml:space="preserve">Andriacchi TP, </w:t>
+      </w:r>
+      <w:proofErr w:type="spellStart"/>
+      <w:r>
+        <w:t>Mündermann</w:t>
+      </w:r>
+      <w:proofErr w:type="spellEnd"/>
+      <w:r>
+        <w:t xml:space="preserve"> A. The role of ambulatory mechanics in the initiation and progression of knee osteoarthritis. Curr </w:t>
+      </w:r>
+      <w:proofErr w:type="spellStart"/>
+      <w:r>
+        <w:t>Opin</w:t>
+      </w:r>
+      <w:proofErr w:type="spellEnd"/>
+      <w:r>
+        <w:t xml:space="preserve"> </w:t>
+      </w:r>
+      <w:proofErr w:type="spellStart"/>
+      <w:r>
+        <w:t>Rheumatol</w:t>
+      </w:r>
+      <w:proofErr w:type="spellEnd"/>
+      <w:r>
+        <w:t xml:space="preserve"> 2006; 18 :514–8. https://doi.org/10.1097/01.bor.0000240365.16842.4e</w:t>
+      </w:r>
+    </w:p>
+    <w:p>
+      <w:pPr>
+        <w:pStyle w:val="Bibliography"/>
+      </w:pPr>
+      <w:r>
+        <w:t xml:space="preserve">9. </w:t>
+      </w:r>
+      <w:r>
+        <w:tab/>
+        <w:t xml:space="preserve">Conconi M, De Carli F, Berni M, </w:t>
+      </w:r>
+      <w:proofErr w:type="spellStart"/>
+      <w:r>
+        <w:t>Sancisi</w:t>
+      </w:r>
+      <w:proofErr w:type="spellEnd"/>
+      <w:r>
+        <w:t xml:space="preserve"> N, Parenti-Castelli V, Monetti G. In-Vivo Quantification of Knee Deep-Flexion in Physiological Loading Condition trough Dynamic MRI. Applied Sciences 2023; 13 :629. https://doi.org/10.3390/app13010629</w:t>
+      </w:r>
+    </w:p>
+    <w:p>
+      <w:pPr>
+        <w:pStyle w:val="Bibliography"/>
+      </w:pPr>
+      <w:r>
+        <w:t xml:space="preserve">10. </w:t>
+      </w:r>
+      <w:r>
+        <w:tab/>
+        <w:t xml:space="preserve">Draper CE, </w:t>
+      </w:r>
+      <w:proofErr w:type="spellStart"/>
+      <w:r>
+        <w:t>Besier</w:t>
+      </w:r>
+      <w:proofErr w:type="spellEnd"/>
+      <w:r>
+        <w:t xml:space="preserve"> TF, Santos JM, Jennings F, </w:t>
+      </w:r>
+      <w:proofErr w:type="spellStart"/>
+      <w:r>
+        <w:t>Fredericson</w:t>
+      </w:r>
+      <w:proofErr w:type="spellEnd"/>
+      <w:r>
+        <w:t xml:space="preserve"> M, Gold GE, et al. Using real-time MRI to quantify altered joint kinematics in subjects with patellofemoral pain and to evaluate the effects of a patellar brace or sleeve on joint motion. J </w:t>
+      </w:r>
+      <w:proofErr w:type="spellStart"/>
+      <w:r>
+        <w:t>Orthop</w:t>
+      </w:r>
+      <w:proofErr w:type="spellEnd"/>
+      <w:r>
+        <w:t xml:space="preserve"> Res 2009; 27 :571–7. https://doi.org/10.1002/jor.20790</w:t>
+      </w:r>
+    </w:p>
+    <w:p>
+      <w:pPr>
+        <w:pStyle w:val="Bibliography"/>
+        <w:rPr>
+          <w:lang w:val="de-DE"/>
+        </w:rPr>
+      </w:pPr>
+      <w:r>
+        <w:t xml:space="preserve">11. </w:t>
+      </w:r>
+      <w:r>
+        <w:tab/>
+        <w:t xml:space="preserve">Kaiser JM, </w:t>
+      </w:r>
+      <w:proofErr w:type="spellStart"/>
+      <w:r>
+        <w:t>Vignos</w:t>
+      </w:r>
+      <w:proofErr w:type="spellEnd"/>
+      <w:r>
+        <w:t xml:space="preserve"> MF, Kijowski R, Baer G, Thelen DG. Effect of Loading on In Vivo Tibiofemoral and Patellofemoral Kinematics of Healthy and ACL-Reconstructed Knees. </w:t>
+      </w:r>
+      <w:r>
+        <w:rPr>
+          <w:lang w:val="de-DE"/>
+        </w:rPr>
+        <w:t>Am J Sports Med 2017; 45 :3272–9. https://doi.org/10.1177/0363546517724417</w:t>
+      </w:r>
+    </w:p>
+    <w:p>
+      <w:pPr>
+        <w:pStyle w:val="Bibliography"/>
+      </w:pPr>
+      <w:r>
+        <w:rPr>
+          <w:lang w:val="de-DE"/>
+        </w:rPr>
+        <w:t xml:space="preserve">12. </w:t>
+      </w:r>
+      <w:r>
+        <w:rPr>
+          <w:lang w:val="de-DE"/>
+        </w:rPr>
+        <w:tab/>
+        <w:t xml:space="preserve">Brossmann J, Muhle C, Schröder C, Melchert UH, Büll CC, Spielmann RP, et al. </w:t>
+      </w:r>
+      <w:r>
+        <w:t>Patellar tracking patterns during active and passive knee extension: evaluation with motion-triggered cine MR imaging. Radiology 1993; 187 :205–12. https://doi.org/10.1148/radiology.187.1.8451415</w:t>
+      </w:r>
+    </w:p>
+    <w:p>
+      <w:pPr>
+        <w:pStyle w:val="Bibliography"/>
+      </w:pPr>
+      <w:r>
+        <w:t xml:space="preserve">13. </w:t>
+      </w:r>
+      <w:r>
+        <w:tab/>
+        <w:t>Seisler AR, Sheehan FT. Normative three-dimensional patellofemoral and tibiofemoral kinematics: a dynamic, in vivo study. IEEE Trans Biomed Eng 2007; 54 :1333–41. https://doi.org/10.1109/TBME.2007.890735</w:t>
+      </w:r>
+    </w:p>
+    <w:p>
+      <w:pPr>
+        <w:pStyle w:val="Bibliography"/>
+        <w:rPr>
+          <w:lang w:val="de-DE"/>
+        </w:rPr>
+      </w:pPr>
+      <w:r>
+        <w:t xml:space="preserve">14. </w:t>
+      </w:r>
+      <w:r>
+        <w:tab/>
+        <w:t xml:space="preserve">Behnam AJ, Herzka DA, Sheehan FT. Assessing the accuracy and precision of musculoskeletal motion tracking using cine-PC MRI on a 3.0T platform. </w:t>
+      </w:r>
+      <w:r>
+        <w:rPr>
+          <w:lang w:val="de-DE"/>
+        </w:rPr>
+        <w:t>J Biomech 2011; 44 :193–7. https://doi.org/10.1016/j.jbiomech.2010.08.029</w:t>
+      </w:r>
+    </w:p>
+    <w:p>
+      <w:pPr>
+        <w:pStyle w:val="Bibliography"/>
+      </w:pPr>
+      <w:r>
+        <w:rPr>
+          <w:lang w:val="de-DE"/>
+        </w:rPr>
+        <w:t xml:space="preserve">15. </w:t>
+      </w:r>
+      <w:r>
+        <w:rPr>
+          <w:lang w:val="de-DE"/>
+        </w:rPr>
+        <w:tab/>
+        <w:t xml:space="preserve">Kaiser J, Bradford R, Johnson K, Wieben O, Thelen DG. </w:t>
+      </w:r>
+      <w:r>
+        <w:t>Measurement of tibiofemoral kinematics using highly accelerated 3D radial sampling. Magnetic Resonance in Med 2013; 69 :1310–6. https://doi.org/10.1002/mrm.24362</w:t>
+      </w:r>
+    </w:p>
+    <w:p>
+      <w:pPr>
+        <w:pStyle w:val="Bibliography"/>
+      </w:pPr>
+      <w:r>
+        <w:t xml:space="preserve">16. </w:t>
+      </w:r>
+      <w:r>
+        <w:tab/>
+        <w:t>Westphal CJ, Schmitz A, Reeder SB, Thelen DG. Load-dependent variations in knee kinematics measured with dynamic MRI. Journal of Biomechanics 2013; 46 :2045–52. https://doi.org/10.1016/j.jbiomech.2013.05.027</w:t>
+      </w:r>
+    </w:p>
+    <w:p>
+      <w:pPr>
+        <w:pStyle w:val="Bibliography"/>
+      </w:pPr>
+      <w:r>
+        <w:t xml:space="preserve">17. </w:t>
+      </w:r>
+      <w:r>
+        <w:tab/>
+        <w:t xml:space="preserve">Brisson NM, Krämer M, Krahl LAN, Schill A, Duda GN, Reichenbach JR. A novel multipurpose device for guided knee motion and loading during dynamic magnetic resonance </w:t>
+      </w:r>
+      <w:r>
+        <w:lastRenderedPageBreak/>
+        <w:t xml:space="preserve">imaging. </w:t>
+      </w:r>
+      <w:proofErr w:type="spellStart"/>
+      <w:r>
+        <w:t>Zeitschrift</w:t>
+      </w:r>
+      <w:proofErr w:type="spellEnd"/>
+      <w:r>
+        <w:t xml:space="preserve"> für </w:t>
+      </w:r>
+      <w:proofErr w:type="spellStart"/>
+      <w:r>
+        <w:t>Medizinische</w:t>
+      </w:r>
+      <w:proofErr w:type="spellEnd"/>
+      <w:r>
+        <w:t xml:space="preserve"> </w:t>
+      </w:r>
+      <w:proofErr w:type="spellStart"/>
+      <w:r>
+        <w:t>Physik</w:t>
+      </w:r>
+      <w:proofErr w:type="spellEnd"/>
+      <w:r>
+        <w:t xml:space="preserve"> 2022; 32 :500–13. https://doi.org/10.1016/j.zemedi.2021.12.002</w:t>
+      </w:r>
+    </w:p>
+    <w:p>
+      <w:pPr>
+        <w:pStyle w:val="Bibliography"/>
+        <w:rPr>
+          <w:lang w:val="de-DE"/>
+        </w:rPr>
+      </w:pPr>
+      <w:r>
+        <w:t xml:space="preserve">18. </w:t>
+      </w:r>
+      <w:r>
+        <w:tab/>
+        <w:t xml:space="preserve">Winkelmann S, </w:t>
+      </w:r>
+      <w:proofErr w:type="spellStart"/>
+      <w:r>
+        <w:t>Schaeffter</w:t>
+      </w:r>
+      <w:proofErr w:type="spellEnd"/>
+      <w:r>
+        <w:t xml:space="preserve"> T, Koehler T, Eggers H, </w:t>
+      </w:r>
+      <w:proofErr w:type="spellStart"/>
+      <w:r>
+        <w:t>Doessel</w:t>
+      </w:r>
+      <w:proofErr w:type="spellEnd"/>
+      <w:r>
+        <w:t xml:space="preserve"> O. An Optimal Radial Profile Order Based on the Golden Ratio for Time-Resolved MRI. </w:t>
+      </w:r>
+      <w:r>
+        <w:rPr>
+          <w:lang w:val="de-DE"/>
+        </w:rPr>
+        <w:t>IEEE Trans Med Imaging 2007; 26 :68–76. https://doi.org/10.1109/TMI.2006.885337</w:t>
+      </w:r>
+    </w:p>
+    <w:p>
+      <w:pPr>
+        <w:pStyle w:val="Bibliography"/>
+      </w:pPr>
+      <w:r>
+        <w:rPr>
+          <w:lang w:val="de-DE"/>
+        </w:rPr>
+        <w:t xml:space="preserve">19. </w:t>
+      </w:r>
+      <w:r>
+        <w:rPr>
+          <w:lang w:val="de-DE"/>
+        </w:rPr>
+        <w:tab/>
+        <w:t xml:space="preserve">Krämer M, Herrmann K, Biermann J, Reichenbach JR. </w:t>
+      </w:r>
+      <w:r>
+        <w:t>Retrospective reconstruction of cardiac cine images from golden</w:t>
+      </w:r>
+      <w:r>
+        <w:rPr>
+          <w:rFonts w:ascii="Cambria Math" w:hAnsi="Cambria Math" w:cs="Cambria Math"/>
+        </w:rPr>
+        <w:t>‐</w:t>
+      </w:r>
+      <w:r>
+        <w:t>ratio radial MRI using one</w:t>
+      </w:r>
+      <w:r>
+        <w:rPr>
+          <w:rFonts w:ascii="Cambria Math" w:hAnsi="Cambria Math" w:cs="Cambria Math"/>
+        </w:rPr>
+        <w:t>‐</w:t>
+      </w:r>
+      <w:r>
+        <w:t>dimensional navigators. Magnetic Resonance Imaging 2014; 40 :413</w:t>
+      </w:r>
+      <w:r>
+        <w:rPr>
+          <w:rFonts w:ascii="Aptos" w:hAnsi="Aptos" w:cs="Aptos"/>
+        </w:rPr>
+        <w:t>–</w:t>
+      </w:r>
+      <w:r>
+        <w:t>22. https://doi.org/10.1002/jmri.24364</w:t>
+      </w:r>
+    </w:p>
+    <w:p>
+      <w:pPr>
+        <w:pStyle w:val="Bibliography"/>
+      </w:pPr>
+      <w:r>
+        <w:t xml:space="preserve">20. </w:t>
+      </w:r>
+      <w:r>
+        <w:tab/>
+      </w:r>
+      <w:proofErr w:type="spellStart"/>
+      <w:r>
+        <w:t>Aleksiev</w:t>
+      </w:r>
+      <w:proofErr w:type="spellEnd"/>
+      <w:r>
+        <w:t xml:space="preserve"> M, Krämer M, Brisson NM, Maggioni MB, Duda GN, Reichenbach JR. High-resolution CINE imaging of active guided knee motion using continuously acquired golden-angle radial MRI and rotary sensor information. Magnetic Resonance Imaging 2022; 92 :161–8. https://doi.org/10.1016/j.mri.2022.06.015</w:t>
+      </w:r>
+    </w:p>
+    <w:p>
+      <w:pPr>
+        <w:pStyle w:val="Bibliography"/>
+      </w:pPr>
+      <w:r>
+        <w:t xml:space="preserve">21. </w:t>
+      </w:r>
+      <w:r>
+        <w:tab/>
+        <w:t>Wood T, Ljungberg E, Wiesinger F. Radial Interstices Enable Speedy Low-volume Imaging. JOSS 2021; 6 :3500. https://doi.org/10.21105/joss.03500</w:t>
+      </w:r>
+    </w:p>
+    <w:p>
+      <w:pPr>
+        <w:pStyle w:val="Bibliography"/>
+      </w:pPr>
+      <w:r>
+        <w:t xml:space="preserve">22. </w:t>
+      </w:r>
+      <w:r>
+        <w:tab/>
+        <w:t xml:space="preserve">Canny J. A Computational Approach to Edge Detection. IEEE Trans Pattern Anal Mach </w:t>
+      </w:r>
+      <w:proofErr w:type="spellStart"/>
+      <w:r>
+        <w:t>Intell</w:t>
+      </w:r>
+      <w:proofErr w:type="spellEnd"/>
+      <w:r>
+        <w:t xml:space="preserve"> 1986; PAMI-8 :679–98. https://doi.org/10.1109/TPAMI.1986.4767851</w:t>
+      </w:r>
+    </w:p>
+    <w:p>
+      <w:pPr>
+        <w:pStyle w:val="Bibliography"/>
+        <w:rPr>
+          <w:lang w:val="de-DE"/>
+        </w:rPr>
+      </w:pPr>
+      <w:r>
+        <w:t xml:space="preserve">23. </w:t>
+      </w:r>
+      <w:r>
+        <w:tab/>
+      </w:r>
+      <w:proofErr w:type="spellStart"/>
+      <w:r>
+        <w:t>Dillencourt</w:t>
+      </w:r>
+      <w:proofErr w:type="spellEnd"/>
+      <w:r>
+        <w:t xml:space="preserve"> MB, Samet H, Tamminen M. A general approach to connected-component labeling for arbitrary image representations. </w:t>
+      </w:r>
+      <w:r>
+        <w:rPr>
+          <w:lang w:val="de-DE"/>
+        </w:rPr>
+        <w:t>J ACM 1992; 39 :253–80. https://doi.org/10.1145/128749.128750</w:t>
+      </w:r>
+    </w:p>
+    <w:p>
+      <w:pPr>
+        <w:pStyle w:val="Bibliography"/>
+      </w:pPr>
+      <w:r>
+        <w:rPr>
+          <w:lang w:val="de-DE"/>
+        </w:rPr>
+        <w:t xml:space="preserve">24. </w:t>
+      </w:r>
+      <w:r>
+        <w:rPr>
+          <w:lang w:val="de-DE"/>
+        </w:rPr>
+        <w:tab/>
+        <w:t xml:space="preserve">Hinneburg A, Aggarwal CC, Keim DA. </w:t>
+      </w:r>
+      <w:r>
+        <w:t xml:space="preserve">What is the nearest neighbor in high dimensional spaces? Proc of the 26th </w:t>
+      </w:r>
+      <w:proofErr w:type="spellStart"/>
+      <w:r>
+        <w:t>Internat</w:t>
+      </w:r>
+      <w:proofErr w:type="spellEnd"/>
+      <w:r>
+        <w:t xml:space="preserve"> Conference on Very Large Databases, Cairo, Egypt, 2000 2000; :506–15</w:t>
+      </w:r>
+    </w:p>
+    <w:p>
+      <w:pPr>
+        <w:pStyle w:val="Bibliography"/>
+      </w:pPr>
+      <w:r>
+        <w:t xml:space="preserve">25. </w:t>
+      </w:r>
+      <w:r>
+        <w:tab/>
+        <w:t>De Boor C. A Practical Guide to Splines. 1978; 27. https://doi.org/10.1007/978-1-4612-6333-3</w:t>
+      </w:r>
+    </w:p>
+    <w:p>
+      <w:pPr>
+        <w:pStyle w:val="Bibliography"/>
+      </w:pPr>
+      <w:r>
+        <w:t xml:space="preserve">26. </w:t>
+      </w:r>
+      <w:r>
+        <w:tab/>
+      </w:r>
+      <w:proofErr w:type="spellStart"/>
+      <w:r>
+        <w:t>Sofroniew</w:t>
+      </w:r>
+      <w:proofErr w:type="spellEnd"/>
+      <w:r>
+        <w:t xml:space="preserve"> N, Lambert T, Evans K, Nunez-Iglesias J, </w:t>
+      </w:r>
+      <w:proofErr w:type="spellStart"/>
+      <w:r>
+        <w:t>Bokota</w:t>
+      </w:r>
+      <w:proofErr w:type="spellEnd"/>
+      <w:r>
+        <w:t xml:space="preserve"> G, Winston P, et al. </w:t>
+      </w:r>
+      <w:proofErr w:type="spellStart"/>
+      <w:r>
+        <w:t>napari</w:t>
+      </w:r>
+      <w:proofErr w:type="spellEnd"/>
+      <w:r>
+        <w:t>: a multi-dimensional image viewer for Python. 2022; https://doi.org/10.5281/ZENODO.6598542</w:t>
+      </w:r>
+    </w:p>
+    <w:p>
+      <w:pPr>
+        <w:pStyle w:val="Bibliography"/>
+      </w:pPr>
+      <w:r>
+        <w:t xml:space="preserve">27. </w:t>
+      </w:r>
+      <w:r>
+        <w:tab/>
+      </w:r>
+      <w:r>
+        <w:t>Jolliffe IT. Principal component analysis. 2nd edition. New York: Springer series in statistics; 2004</w:t>
+      </w:r>
+    </w:p>
+    <w:p>
+      <w:pPr>
+        <w:pStyle w:val="Bibliography"/>
+      </w:pPr>
+      <w:r>
+        <w:t xml:space="preserve">28. </w:t>
+      </w:r>
+      <w:r>
+        <w:tab/>
+        <w:t xml:space="preserve">Fellows RA, Hill NA, Gill HS, </w:t>
+      </w:r>
+      <w:proofErr w:type="spellStart"/>
+      <w:r>
+        <w:t>MacIntyre</w:t>
+      </w:r>
+      <w:proofErr w:type="spellEnd"/>
+      <w:r>
+        <w:t xml:space="preserve"> NJ, Harrison MM, Ellis RE, et al. Magnetic resonance imaging for in vivo assessment of three-dimensional patellar tracking. Journal of Biomechanics 2005; 38 :1643–52. https://doi.org/10.1016/j.jbiomech.2004.07.021</w:t>
+      </w:r>
+    </w:p>
+    <w:p>
+      <w:pPr>
+        <w:pStyle w:val="Bibliography"/>
+      </w:pPr>
+      <w:r>
+        <w:t xml:space="preserve">29. </w:t>
+      </w:r>
+      <w:r>
+        <w:tab/>
+        <w:t>Colvin AC, West RV. Patellar instability. J Bone Joint Surg Am 2008; 90 :2751–62. https://doi.org/10.2106/JBJS.H.00211</w:t>
+      </w:r>
+    </w:p>
+    <w:p>
+      <w:pPr>
+        <w:spacing w:line="360" w:lineRule="auto"/>
+        <w:rPr>
+          <w:rFonts w:ascii="Verdana" w:hAnsi="Verdana"/>
+        </w:rPr>
+      </w:pPr>
+      <w:r>
+        <w:rPr>
+          <w:rFonts w:ascii="Verdana" w:hAnsi="Verdana"/>
+        </w:rPr>
+        <w:fldChar w:fldCharType="end"/>
+      </w:r>
+    </w:p>
+    <w:p>
+      <w:pPr>
+        <w:spacing w:line="276" w:lineRule="auto"/>
+        <w:rPr>
+          <w:rFonts w:ascii="Verdana" w:hAnsi="Verdana"/>
+        </w:rPr>
+      </w:pPr>
     </w:p>
     <w:sectPr>
       <w:pgSz w:w="11906" w:h="16838" w:code="9"/>

</xml_diff>